<commit_message>
atualizado lista de exercícios unidade 2
</commit_message>
<xml_diff>
--- a/unidade-2/lista-exercicios.docx
+++ b/unidade-2/lista-exercicios.docx
@@ -5,26 +5,29 @@
     <w:p>
       <w:pPr>
         <w:rPr>
-          <w:rFonts w:ascii="Times New Roman" w:hAnsi="Times New Roman" w:cs="Times New Roman"/>
+          <w:rFonts w:ascii="Georgia" w:hAnsi="Georgia" w:cs="Times New Roman"/>
           <w:b/>
           <w:bCs/>
+          <w:color w:val="3B3838" w:themeColor="background2" w:themeShade="40"/>
           <w:lang w:val="pt-BR"/>
         </w:rPr>
       </w:pPr>
       <w:r>
         <w:rPr>
-          <w:rFonts w:ascii="Times New Roman" w:hAnsi="Times New Roman" w:cs="Times New Roman"/>
+          <w:rFonts w:ascii="Georgia" w:hAnsi="Georgia" w:cs="Times New Roman"/>
           <w:b/>
           <w:bCs/>
+          <w:color w:val="3B3838" w:themeColor="background2" w:themeShade="40"/>
           <w:lang w:val="pt-BR"/>
         </w:rPr>
         <w:t xml:space="preserve">Unidade 2 </w:t>
       </w:r>
       <w:r>
         <w:rPr>
-          <w:rFonts w:ascii="Times New Roman" w:hAnsi="Times New Roman" w:cs="Times New Roman"/>
+          <w:rFonts w:ascii="Georgia" w:hAnsi="Georgia" w:cs="Times New Roman"/>
           <w:b/>
           <w:bCs/>
+          <w:color w:val="3B3838" w:themeColor="background2" w:themeShade="40"/>
           <w:lang w:val="pt-BR"/>
         </w:rPr>
         <w:t>- O que é programação?</w:t>
@@ -33,7 +36,8 @@
     <w:p>
       <w:pPr>
         <w:rPr>
-          <w:rFonts w:ascii="Times New Roman" w:hAnsi="Times New Roman" w:cs="Times New Roman"/>
+          <w:rFonts w:ascii="Georgia" w:hAnsi="Georgia" w:cs="Times New Roman"/>
+          <w:color w:val="3B3838" w:themeColor="background2" w:themeShade="40"/>
           <w:lang w:val="pt-BR"/>
         </w:rPr>
       </w:pPr>
@@ -41,26 +45,29 @@
     <w:p>
       <w:pPr>
         <w:rPr>
-          <w:rFonts w:ascii="Times New Roman" w:hAnsi="Times New Roman" w:cs="Times New Roman"/>
+          <w:rFonts w:ascii="Georgia" w:hAnsi="Georgia" w:cs="Times New Roman"/>
           <w:b/>
           <w:bCs/>
+          <w:color w:val="3B3838" w:themeColor="background2" w:themeShade="40"/>
           <w:lang w:val="pt-BR"/>
         </w:rPr>
       </w:pPr>
       <w:r>
         <w:rPr>
-          <w:rFonts w:ascii="Times New Roman" w:hAnsi="Times New Roman" w:cs="Times New Roman"/>
+          <w:rFonts w:ascii="Georgia" w:hAnsi="Georgia" w:cs="Times New Roman"/>
           <w:b/>
           <w:bCs/>
+          <w:color w:val="3B3838" w:themeColor="background2" w:themeShade="40"/>
           <w:lang w:val="pt-BR"/>
         </w:rPr>
         <w:t>Exercício</w:t>
       </w:r>
       <w:r>
         <w:rPr>
-          <w:rFonts w:ascii="Times New Roman" w:hAnsi="Times New Roman" w:cs="Times New Roman"/>
+          <w:rFonts w:ascii="Georgia" w:hAnsi="Georgia" w:cs="Times New Roman"/>
           <w:b/>
           <w:bCs/>
+          <w:color w:val="3B3838" w:themeColor="background2" w:themeShade="40"/>
           <w:lang w:val="pt-BR"/>
         </w:rPr>
         <w:t>s</w:t>
@@ -69,9 +76,10 @@
     <w:p>
       <w:pPr>
         <w:rPr>
-          <w:rFonts w:ascii="Times New Roman" w:hAnsi="Times New Roman" w:cs="Times New Roman"/>
+          <w:rFonts w:ascii="Georgia" w:hAnsi="Georgia" w:cs="Times New Roman"/>
           <w:b/>
           <w:bCs/>
+          <w:color w:val="3B3838" w:themeColor="background2" w:themeShade="40"/>
           <w:lang w:val="pt-BR"/>
         </w:rPr>
       </w:pPr>
@@ -81,47 +89,79 @@
         <w:pStyle w:val="ListParagraph"/>
         <w:numPr>
           <w:ilvl w:val="0"/>
-          <w:numId w:val="1"/>
+          <w:numId w:val="2"/>
         </w:numPr>
         <w:rPr>
-          <w:rFonts w:ascii="Times New Roman" w:hAnsi="Times New Roman" w:cs="Times New Roman"/>
+          <w:rFonts w:ascii="Georgia" w:hAnsi="Georgia" w:cs="Times New Roman"/>
+          <w:color w:val="3B3838" w:themeColor="background2" w:themeShade="40"/>
           <w:lang w:val="pt-BR"/>
         </w:rPr>
       </w:pPr>
       <w:r>
         <w:rPr>
-          <w:rFonts w:ascii="Times New Roman" w:hAnsi="Times New Roman" w:cs="Times New Roman"/>
-          <w:lang w:val="pt-BR"/>
-        </w:rPr>
-        <w:t xml:space="preserve"> Criar um algoritmo para calcular quantos segundos se passaram desde o início do dia (00:00).</w:t>
+          <w:rFonts w:ascii="Georgia" w:hAnsi="Georgia" w:cs="Times New Roman"/>
+          <w:color w:val="3B3838" w:themeColor="background2" w:themeShade="40"/>
+          <w:lang w:val="pt-BR"/>
+        </w:rPr>
+        <w:t xml:space="preserve"> </w:t>
+      </w:r>
+      <w:r>
+        <w:rPr>
+          <w:rFonts w:ascii="Georgia" w:hAnsi="Georgia" w:cs="Times New Roman"/>
+          <w:color w:val="3B3838" w:themeColor="background2" w:themeShade="40"/>
+          <w:lang w:val="pt-BR"/>
+        </w:rPr>
+        <w:t>Cri</w:t>
+      </w:r>
+      <w:r>
+        <w:rPr>
+          <w:rFonts w:ascii="Georgia" w:hAnsi="Georgia" w:cs="Times New Roman"/>
+          <w:color w:val="3B3838" w:themeColor="background2" w:themeShade="40"/>
+          <w:lang w:val="pt-BR"/>
+        </w:rPr>
+        <w:t>e</w:t>
+      </w:r>
+      <w:r>
+        <w:rPr>
+          <w:rFonts w:ascii="Georgia" w:hAnsi="Georgia" w:cs="Times New Roman"/>
+          <w:color w:val="3B3838" w:themeColor="background2" w:themeShade="40"/>
+          <w:lang w:val="pt-BR"/>
+        </w:rPr>
+        <w:t xml:space="preserve"> um algoritmo para calcular quantos segundos se passaram desde o início do dia (00:00).</w:t>
       </w:r>
     </w:p>
     <w:p>
       <w:pPr>
         <w:rPr>
-          <w:rFonts w:ascii="Times New Roman" w:hAnsi="Times New Roman" w:cs="Times New Roman"/>
+          <w:rFonts w:ascii="Georgia" w:hAnsi="Georgia" w:cs="Times New Roman"/>
+          <w:color w:val="3B3838" w:themeColor="background2" w:themeShade="40"/>
           <w:lang w:val="pt-BR"/>
         </w:rPr>
       </w:pPr>
     </w:p>
     <w:p>
       <w:pPr>
-        <w:pStyle w:val="ListParagraph"/>
-        <w:numPr>
-          <w:ilvl w:val="0"/>
-          <w:numId w:val="1"/>
-        </w:numPr>
-        <w:rPr>
-          <w:rFonts w:ascii="Times New Roman" w:hAnsi="Times New Roman" w:cs="Times New Roman"/>
+        <w:rPr>
+          <w:rFonts w:ascii="Georgia" w:hAnsi="Georgia" w:cs="Times New Roman"/>
+          <w:color w:val="3B3838" w:themeColor="background2" w:themeShade="40"/>
           <w:lang w:val="pt-BR"/>
         </w:rPr>
       </w:pPr>
       <w:r>
         <w:rPr>
-          <w:rFonts w:ascii="Times New Roman" w:hAnsi="Times New Roman" w:cs="Times New Roman"/>
-          <w:lang w:val="pt-BR"/>
-        </w:rPr>
-        <w:t xml:space="preserve"> Faça um algoritmo que leia o ano de nascimento de uma pessoa, o ano atual e imprima quantos anos ela tem. </w:t>
+          <w:rFonts w:ascii="Georgia" w:hAnsi="Georgia" w:cs="Times New Roman"/>
+          <w:color w:val="3B3838" w:themeColor="background2" w:themeShade="40"/>
+          <w:lang w:val="pt-BR"/>
+        </w:rPr>
+        <w:t xml:space="preserve">02) </w:t>
+      </w:r>
+      <w:r>
+        <w:rPr>
+          <w:rFonts w:ascii="Georgia" w:hAnsi="Georgia" w:cs="Times New Roman"/>
+          <w:color w:val="3B3838" w:themeColor="background2" w:themeShade="40"/>
+          <w:lang w:val="pt-BR"/>
+        </w:rPr>
+        <w:t xml:space="preserve">Faça um algoritmo que leia o ano de nascimento de uma pessoa, o ano atual e imprima quantos anos ela tem. </w:t>
       </w:r>
     </w:p>
     <w:p>
@@ -141,8 +181,20 @@
       </w:pPr>
     </w:p>
     <w:sectPr>
+      <w:headerReference w:type="even" r:id="rId8"/>
+      <w:headerReference w:type="default" r:id="rId9"/>
+      <w:footerReference w:type="even" r:id="rId10"/>
+      <w:footerReference w:type="default" r:id="rId11"/>
+      <w:headerReference w:type="first" r:id="rId12"/>
+      <w:footerReference w:type="first" r:id="rId13"/>
       <w:pgSz w:w="12240" w:h="15840"/>
       <w:pgMar w:top="1440" w:right="1440" w:bottom="1440" w:left="1440" w:header="708" w:footer="708" w:gutter="0"/>
+      <w:pgBorders w:offsetFrom="page">
+        <w:top w:val="single" w:sz="8" w:space="8" w:color="3B3838" w:themeColor="background2" w:themeShade="40"/>
+        <w:left w:val="single" w:sz="8" w:space="8" w:color="3B3838" w:themeColor="background2" w:themeShade="40"/>
+        <w:bottom w:val="single" w:sz="8" w:space="8" w:color="3B3838" w:themeColor="background2" w:themeShade="40"/>
+        <w:right w:val="single" w:sz="8" w:space="8" w:color="3B3838" w:themeColor="background2" w:themeShade="40"/>
+      </w:pgBorders>
       <w:cols w:space="708"/>
       <w:docGrid w:linePitch="360"/>
     </w:sectPr>
@@ -150,9 +202,283 @@
 </w:document>
 </file>
 
+<file path=word/endnotes.xml><?xml version="1.0" encoding="utf-8"?>
+<w:endnotes xmlns:wpc="http://schemas.microsoft.com/office/word/2010/wordprocessingCanvas" xmlns:cx="http://schemas.microsoft.com/office/drawing/2014/chartex" xmlns:cx1="http://schemas.microsoft.com/office/drawing/2015/9/8/chartex" xmlns:cx2="http://schemas.microsoft.com/office/drawing/2015/10/21/chartex" xmlns:cx3="http://schemas.microsoft.com/office/drawing/2016/5/9/chartex" xmlns:cx4="http://schemas.microsoft.com/office/drawing/2016/5/10/chartex" xmlns:cx5="http://schemas.microsoft.com/office/drawing/2016/5/11/chartex" xmlns:cx6="http://schemas.microsoft.com/office/drawing/2016/5/12/chartex" xmlns:cx7="http://schemas.microsoft.com/office/drawing/2016/5/13/chartex" xmlns:cx8="http://schemas.microsoft.com/office/drawing/2016/5/14/chartex" xmlns:mc="http://schemas.openxmlformats.org/markup-compatibility/2006" xmlns:aink="http://schemas.microsoft.com/office/drawing/2016/ink" xmlns:am3d="http://schemas.microsoft.com/office/drawing/2017/model3d" xmlns:o="urn:schemas-microsoft-com:office:office" xmlns:r="http://schemas.openxmlformats.org/officeDocument/2006/relationships" xmlns:m="http://schemas.openxmlformats.org/officeDocument/2006/math" xmlns:v="urn:schemas-microsoft-com:vml" xmlns:wp14="http://schemas.microsoft.com/office/word/2010/wordprocessingDrawing" xmlns:wp="http://schemas.openxmlformats.org/drawingml/2006/wordprocessingDrawing" xmlns:w10="urn:schemas-microsoft-com:office:word" xmlns:w="http://schemas.openxmlformats.org/wordprocessingml/2006/main" xmlns:w14="http://schemas.microsoft.com/office/word/2010/wordml" xmlns:w15="http://schemas.microsoft.com/office/word/2012/wordml" xmlns:w16cex="http://schemas.microsoft.com/office/word/2018/wordml/cex" xmlns:w16cid="http://schemas.microsoft.com/office/word/2016/wordml/cid" xmlns:w16="http://schemas.microsoft.com/office/word/2018/wordml" xmlns:w16se="http://schemas.microsoft.com/office/word/2015/wordml/symex" xmlns:wpg="http://schemas.microsoft.com/office/word/2010/wordprocessingGroup" xmlns:wpi="http://schemas.microsoft.com/office/word/2010/wordprocessingInk" xmlns:wne="http://schemas.microsoft.com/office/word/2006/wordml" xmlns:wps="http://schemas.microsoft.com/office/word/2010/wordprocessingShape" mc:Ignorable="w14 w15 w16se w16cid w16 w16cex wp14">
+  <w:endnote w:type="separator" w:id="-1">
+    <w:p>
+      <w:r>
+        <w:separator/>
+      </w:r>
+    </w:p>
+  </w:endnote>
+  <w:endnote w:type="continuationSeparator" w:id="0">
+    <w:p>
+      <w:r>
+        <w:continuationSeparator/>
+      </w:r>
+    </w:p>
+  </w:endnote>
+</w:endnotes>
+</file>
+
+<file path=word/footer1.xml><?xml version="1.0" encoding="utf-8"?>
+<w:ftr xmlns:wpc="http://schemas.microsoft.com/office/word/2010/wordprocessingCanvas" xmlns:cx="http://schemas.microsoft.com/office/drawing/2014/chartex" xmlns:cx1="http://schemas.microsoft.com/office/drawing/2015/9/8/chartex" xmlns:cx2="http://schemas.microsoft.com/office/drawing/2015/10/21/chartex" xmlns:cx3="http://schemas.microsoft.com/office/drawing/2016/5/9/chartex" xmlns:cx4="http://schemas.microsoft.com/office/drawing/2016/5/10/chartex" xmlns:cx5="http://schemas.microsoft.com/office/drawing/2016/5/11/chartex" xmlns:cx6="http://schemas.microsoft.com/office/drawing/2016/5/12/chartex" xmlns:cx7="http://schemas.microsoft.com/office/drawing/2016/5/13/chartex" xmlns:cx8="http://schemas.microsoft.com/office/drawing/2016/5/14/chartex" xmlns:mc="http://schemas.openxmlformats.org/markup-compatibility/2006" xmlns:aink="http://schemas.microsoft.com/office/drawing/2016/ink" xmlns:am3d="http://schemas.microsoft.com/office/drawing/2017/model3d" xmlns:o="urn:schemas-microsoft-com:office:office" xmlns:r="http://schemas.openxmlformats.org/officeDocument/2006/relationships" xmlns:m="http://schemas.openxmlformats.org/officeDocument/2006/math" xmlns:v="urn:schemas-microsoft-com:vml" xmlns:wp14="http://schemas.microsoft.com/office/word/2010/wordprocessingDrawing" xmlns:wp="http://schemas.openxmlformats.org/drawingml/2006/wordprocessingDrawing" xmlns:w10="urn:schemas-microsoft-com:office:word" xmlns:w="http://schemas.openxmlformats.org/wordprocessingml/2006/main" xmlns:w14="http://schemas.microsoft.com/office/word/2010/wordml" xmlns:w15="http://schemas.microsoft.com/office/word/2012/wordml" xmlns:w16cex="http://schemas.microsoft.com/office/word/2018/wordml/cex" xmlns:w16cid="http://schemas.microsoft.com/office/word/2016/wordml/cid" xmlns:w16="http://schemas.microsoft.com/office/word/2018/wordml" xmlns:w16se="http://schemas.microsoft.com/office/word/2015/wordml/symex" xmlns:wpg="http://schemas.microsoft.com/office/word/2010/wordprocessingGroup" xmlns:wpi="http://schemas.microsoft.com/office/word/2010/wordprocessingInk" xmlns:wne="http://schemas.microsoft.com/office/word/2006/wordml" xmlns:wps="http://schemas.microsoft.com/office/word/2010/wordprocessingShape" mc:Ignorable="w14 w15 w16se w16cid w16 w16cex wp14">
+  <w:p>
+    <w:pPr>
+      <w:pStyle w:val="Footer"/>
+    </w:pPr>
+  </w:p>
+</w:ftr>
+</file>
+
+<file path=word/footer2.xml><?xml version="1.0" encoding="utf-8"?>
+<w:ftr xmlns:wpc="http://schemas.microsoft.com/office/word/2010/wordprocessingCanvas" xmlns:cx="http://schemas.microsoft.com/office/drawing/2014/chartex" xmlns:cx1="http://schemas.microsoft.com/office/drawing/2015/9/8/chartex" xmlns:cx2="http://schemas.microsoft.com/office/drawing/2015/10/21/chartex" xmlns:cx3="http://schemas.microsoft.com/office/drawing/2016/5/9/chartex" xmlns:cx4="http://schemas.microsoft.com/office/drawing/2016/5/10/chartex" xmlns:cx5="http://schemas.microsoft.com/office/drawing/2016/5/11/chartex" xmlns:cx6="http://schemas.microsoft.com/office/drawing/2016/5/12/chartex" xmlns:cx7="http://schemas.microsoft.com/office/drawing/2016/5/13/chartex" xmlns:cx8="http://schemas.microsoft.com/office/drawing/2016/5/14/chartex" xmlns:mc="http://schemas.openxmlformats.org/markup-compatibility/2006" xmlns:aink="http://schemas.microsoft.com/office/drawing/2016/ink" xmlns:am3d="http://schemas.microsoft.com/office/drawing/2017/model3d" xmlns:o="urn:schemas-microsoft-com:office:office" xmlns:r="http://schemas.openxmlformats.org/officeDocument/2006/relationships" xmlns:m="http://schemas.openxmlformats.org/officeDocument/2006/math" xmlns:v="urn:schemas-microsoft-com:vml" xmlns:wp14="http://schemas.microsoft.com/office/word/2010/wordprocessingDrawing" xmlns:wp="http://schemas.openxmlformats.org/drawingml/2006/wordprocessingDrawing" xmlns:w10="urn:schemas-microsoft-com:office:word" xmlns:w="http://schemas.openxmlformats.org/wordprocessingml/2006/main" xmlns:w14="http://schemas.microsoft.com/office/word/2010/wordml" xmlns:w15="http://schemas.microsoft.com/office/word/2012/wordml" xmlns:w16cex="http://schemas.microsoft.com/office/word/2018/wordml/cex" xmlns:w16cid="http://schemas.microsoft.com/office/word/2016/wordml/cid" xmlns:w16="http://schemas.microsoft.com/office/word/2018/wordml" xmlns:w16se="http://schemas.microsoft.com/office/word/2015/wordml/symex" xmlns:wpg="http://schemas.microsoft.com/office/word/2010/wordprocessingGroup" xmlns:wpi="http://schemas.microsoft.com/office/word/2010/wordprocessingInk" xmlns:wne="http://schemas.microsoft.com/office/word/2006/wordml" xmlns:wps="http://schemas.microsoft.com/office/word/2010/wordprocessingShape" mc:Ignorable="w14 w15 w16se w16cid w16 w16cex wp14">
+  <w:p>
+    <w:pPr>
+      <w:pStyle w:val="Footer"/>
+    </w:pPr>
+  </w:p>
+</w:ftr>
+</file>
+
+<file path=word/footer3.xml><?xml version="1.0" encoding="utf-8"?>
+<w:ftr xmlns:wpc="http://schemas.microsoft.com/office/word/2010/wordprocessingCanvas" xmlns:cx="http://schemas.microsoft.com/office/drawing/2014/chartex" xmlns:cx1="http://schemas.microsoft.com/office/drawing/2015/9/8/chartex" xmlns:cx2="http://schemas.microsoft.com/office/drawing/2015/10/21/chartex" xmlns:cx3="http://schemas.microsoft.com/office/drawing/2016/5/9/chartex" xmlns:cx4="http://schemas.microsoft.com/office/drawing/2016/5/10/chartex" xmlns:cx5="http://schemas.microsoft.com/office/drawing/2016/5/11/chartex" xmlns:cx6="http://schemas.microsoft.com/office/drawing/2016/5/12/chartex" xmlns:cx7="http://schemas.microsoft.com/office/drawing/2016/5/13/chartex" xmlns:cx8="http://schemas.microsoft.com/office/drawing/2016/5/14/chartex" xmlns:mc="http://schemas.openxmlformats.org/markup-compatibility/2006" xmlns:aink="http://schemas.microsoft.com/office/drawing/2016/ink" xmlns:am3d="http://schemas.microsoft.com/office/drawing/2017/model3d" xmlns:o="urn:schemas-microsoft-com:office:office" xmlns:r="http://schemas.openxmlformats.org/officeDocument/2006/relationships" xmlns:m="http://schemas.openxmlformats.org/officeDocument/2006/math" xmlns:v="urn:schemas-microsoft-com:vml" xmlns:wp14="http://schemas.microsoft.com/office/word/2010/wordprocessingDrawing" xmlns:wp="http://schemas.openxmlformats.org/drawingml/2006/wordprocessingDrawing" xmlns:w10="urn:schemas-microsoft-com:office:word" xmlns:w="http://schemas.openxmlformats.org/wordprocessingml/2006/main" xmlns:w14="http://schemas.microsoft.com/office/word/2010/wordml" xmlns:w15="http://schemas.microsoft.com/office/word/2012/wordml" xmlns:w16cex="http://schemas.microsoft.com/office/word/2018/wordml/cex" xmlns:w16cid="http://schemas.microsoft.com/office/word/2016/wordml/cid" xmlns:w16="http://schemas.microsoft.com/office/word/2018/wordml" xmlns:w16se="http://schemas.microsoft.com/office/word/2015/wordml/symex" xmlns:wpg="http://schemas.microsoft.com/office/word/2010/wordprocessingGroup" xmlns:wpi="http://schemas.microsoft.com/office/word/2010/wordprocessingInk" xmlns:wne="http://schemas.microsoft.com/office/word/2006/wordml" xmlns:wps="http://schemas.microsoft.com/office/word/2010/wordprocessingShape" mc:Ignorable="w14 w15 w16se w16cid w16 w16cex wp14">
+  <w:p>
+    <w:pPr>
+      <w:pStyle w:val="Footer"/>
+    </w:pPr>
+  </w:p>
+</w:ftr>
+</file>
+
+<file path=word/footnotes.xml><?xml version="1.0" encoding="utf-8"?>
+<w:footnotes xmlns:wpc="http://schemas.microsoft.com/office/word/2010/wordprocessingCanvas" xmlns:cx="http://schemas.microsoft.com/office/drawing/2014/chartex" xmlns:cx1="http://schemas.microsoft.com/office/drawing/2015/9/8/chartex" xmlns:cx2="http://schemas.microsoft.com/office/drawing/2015/10/21/chartex" xmlns:cx3="http://schemas.microsoft.com/office/drawing/2016/5/9/chartex" xmlns:cx4="http://schemas.microsoft.com/office/drawing/2016/5/10/chartex" xmlns:cx5="http://schemas.microsoft.com/office/drawing/2016/5/11/chartex" xmlns:cx6="http://schemas.microsoft.com/office/drawing/2016/5/12/chartex" xmlns:cx7="http://schemas.microsoft.com/office/drawing/2016/5/13/chartex" xmlns:cx8="http://schemas.microsoft.com/office/drawing/2016/5/14/chartex" xmlns:mc="http://schemas.openxmlformats.org/markup-compatibility/2006" xmlns:aink="http://schemas.microsoft.com/office/drawing/2016/ink" xmlns:am3d="http://schemas.microsoft.com/office/drawing/2017/model3d" xmlns:o="urn:schemas-microsoft-com:office:office" xmlns:r="http://schemas.openxmlformats.org/officeDocument/2006/relationships" xmlns:m="http://schemas.openxmlformats.org/officeDocument/2006/math" xmlns:v="urn:schemas-microsoft-com:vml" xmlns:wp14="http://schemas.microsoft.com/office/word/2010/wordprocessingDrawing" xmlns:wp="http://schemas.openxmlformats.org/drawingml/2006/wordprocessingDrawing" xmlns:w10="urn:schemas-microsoft-com:office:word" xmlns:w="http://schemas.openxmlformats.org/wordprocessingml/2006/main" xmlns:w14="http://schemas.microsoft.com/office/word/2010/wordml" xmlns:w15="http://schemas.microsoft.com/office/word/2012/wordml" xmlns:w16cex="http://schemas.microsoft.com/office/word/2018/wordml/cex" xmlns:w16cid="http://schemas.microsoft.com/office/word/2016/wordml/cid" xmlns:w16="http://schemas.microsoft.com/office/word/2018/wordml" xmlns:w16se="http://schemas.microsoft.com/office/word/2015/wordml/symex" xmlns:wpg="http://schemas.microsoft.com/office/word/2010/wordprocessingGroup" xmlns:wpi="http://schemas.microsoft.com/office/word/2010/wordprocessingInk" xmlns:wne="http://schemas.microsoft.com/office/word/2006/wordml" xmlns:wps="http://schemas.microsoft.com/office/word/2010/wordprocessingShape" mc:Ignorable="w14 w15 w16se w16cid w16 w16cex wp14">
+  <w:footnote w:type="separator" w:id="-1">
+    <w:p>
+      <w:r>
+        <w:separator/>
+      </w:r>
+    </w:p>
+  </w:footnote>
+  <w:footnote w:type="continuationSeparator" w:id="0">
+    <w:p>
+      <w:r>
+        <w:continuationSeparator/>
+      </w:r>
+    </w:p>
+  </w:footnote>
+</w:footnotes>
+</file>
+
+<file path=word/header1.xml><?xml version="1.0" encoding="utf-8"?>
+<w:hdr xmlns:wpc="http://schemas.microsoft.com/office/word/2010/wordprocessingCanvas" xmlns:cx="http://schemas.microsoft.com/office/drawing/2014/chartex" xmlns:cx1="http://schemas.microsoft.com/office/drawing/2015/9/8/chartex" xmlns:cx2="http://schemas.microsoft.com/office/drawing/2015/10/21/chartex" xmlns:cx3="http://schemas.microsoft.com/office/drawing/2016/5/9/chartex" xmlns:cx4="http://schemas.microsoft.com/office/drawing/2016/5/10/chartex" xmlns:cx5="http://schemas.microsoft.com/office/drawing/2016/5/11/chartex" xmlns:cx6="http://schemas.microsoft.com/office/drawing/2016/5/12/chartex" xmlns:cx7="http://schemas.microsoft.com/office/drawing/2016/5/13/chartex" xmlns:cx8="http://schemas.microsoft.com/office/drawing/2016/5/14/chartex" xmlns:mc="http://schemas.openxmlformats.org/markup-compatibility/2006" xmlns:aink="http://schemas.microsoft.com/office/drawing/2016/ink" xmlns:am3d="http://schemas.microsoft.com/office/drawing/2017/model3d" xmlns:o="urn:schemas-microsoft-com:office:office" xmlns:r="http://schemas.openxmlformats.org/officeDocument/2006/relationships" xmlns:m="http://schemas.openxmlformats.org/officeDocument/2006/math" xmlns:v="urn:schemas-microsoft-com:vml" xmlns:wp14="http://schemas.microsoft.com/office/word/2010/wordprocessingDrawing" xmlns:wp="http://schemas.openxmlformats.org/drawingml/2006/wordprocessingDrawing" xmlns:w10="urn:schemas-microsoft-com:office:word" xmlns:w="http://schemas.openxmlformats.org/wordprocessingml/2006/main" xmlns:w14="http://schemas.microsoft.com/office/word/2010/wordml" xmlns:w15="http://schemas.microsoft.com/office/word/2012/wordml" xmlns:w16cex="http://schemas.microsoft.com/office/word/2018/wordml/cex" xmlns:w16cid="http://schemas.microsoft.com/office/word/2016/wordml/cid" xmlns:w16="http://schemas.microsoft.com/office/word/2018/wordml" xmlns:w16se="http://schemas.microsoft.com/office/word/2015/wordml/symex" xmlns:wpg="http://schemas.microsoft.com/office/word/2010/wordprocessingGroup" xmlns:wpi="http://schemas.microsoft.com/office/word/2010/wordprocessingInk" xmlns:wne="http://schemas.microsoft.com/office/word/2006/wordml" xmlns:wps="http://schemas.microsoft.com/office/word/2010/wordprocessingShape" mc:Ignorable="w14 w15 w16se w16cid w16 w16cex wp14">
+  <w:p>
+    <w:pPr>
+      <w:pStyle w:val="Header"/>
+    </w:pPr>
+    <w:r>
+      <w:rPr>
+        <w:noProof/>
+      </w:rPr>
+      <w:pict w14:anchorId="764DBEB5">
+        <v:shapetype id="_x0000_t75" coordsize="21600,21600" o:spt="75" o:preferrelative="t" path="m@4@5l@4@11@9@11@9@5xe" filled="f" stroked="f">
+          <v:stroke joinstyle="miter"/>
+          <v:formulas>
+            <v:f eqn="if lineDrawn pixelLineWidth 0"/>
+            <v:f eqn="sum @0 1 0"/>
+            <v:f eqn="sum 0 0 @1"/>
+            <v:f eqn="prod @2 1 2"/>
+            <v:f eqn="prod @3 21600 pixelWidth"/>
+            <v:f eqn="prod @3 21600 pixelHeight"/>
+            <v:f eqn="sum @0 0 1"/>
+            <v:f eqn="prod @6 1 2"/>
+            <v:f eqn="prod @7 21600 pixelWidth"/>
+            <v:f eqn="sum @8 21600 0"/>
+            <v:f eqn="prod @7 21600 pixelHeight"/>
+            <v:f eqn="sum @10 21600 0"/>
+          </v:formulas>
+          <v:path o:extrusionok="f" gradientshapeok="t" o:connecttype="rect"/>
+          <o:lock v:ext="edit" aspectratio="t"/>
+        </v:shapetype>
+        <v:shape id="WordPictureWatermark1722333857" o:spid="_x0000_s2051" type="#_x0000_t75" alt="" style="position:absolute;margin-left:0;margin-top:0;width:810pt;height:810pt;z-index:-251653120;mso-wrap-edited:f;mso-width-percent:0;mso-height-percent:0;mso-position-horizontal:center;mso-position-horizontal-relative:margin;mso-position-vertical:center;mso-position-vertical-relative:margin;mso-width-percent:0;mso-height-percent:0" o:allowincell="f">
+          <v:imagedata r:id="rId1" o:title="" gain="19661f" blacklevel="22938f"/>
+        </v:shape>
+      </w:pict>
+    </w:r>
+  </w:p>
+</w:hdr>
+</file>
+
+<file path=word/header2.xml><?xml version="1.0" encoding="utf-8"?>
+<w:hdr xmlns:wpc="http://schemas.microsoft.com/office/word/2010/wordprocessingCanvas" xmlns:cx="http://schemas.microsoft.com/office/drawing/2014/chartex" xmlns:cx1="http://schemas.microsoft.com/office/drawing/2015/9/8/chartex" xmlns:cx2="http://schemas.microsoft.com/office/drawing/2015/10/21/chartex" xmlns:cx3="http://schemas.microsoft.com/office/drawing/2016/5/9/chartex" xmlns:cx4="http://schemas.microsoft.com/office/drawing/2016/5/10/chartex" xmlns:cx5="http://schemas.microsoft.com/office/drawing/2016/5/11/chartex" xmlns:cx6="http://schemas.microsoft.com/office/drawing/2016/5/12/chartex" xmlns:cx7="http://schemas.microsoft.com/office/drawing/2016/5/13/chartex" xmlns:cx8="http://schemas.microsoft.com/office/drawing/2016/5/14/chartex" xmlns:mc="http://schemas.openxmlformats.org/markup-compatibility/2006" xmlns:aink="http://schemas.microsoft.com/office/drawing/2016/ink" xmlns:am3d="http://schemas.microsoft.com/office/drawing/2017/model3d" xmlns:o="urn:schemas-microsoft-com:office:office" xmlns:r="http://schemas.openxmlformats.org/officeDocument/2006/relationships" xmlns:m="http://schemas.openxmlformats.org/officeDocument/2006/math" xmlns:v="urn:schemas-microsoft-com:vml" xmlns:wp14="http://schemas.microsoft.com/office/word/2010/wordprocessingDrawing" xmlns:wp="http://schemas.openxmlformats.org/drawingml/2006/wordprocessingDrawing" xmlns:w10="urn:schemas-microsoft-com:office:word" xmlns:w="http://schemas.openxmlformats.org/wordprocessingml/2006/main" xmlns:w14="http://schemas.microsoft.com/office/word/2010/wordml" xmlns:w15="http://schemas.microsoft.com/office/word/2012/wordml" xmlns:w16cex="http://schemas.microsoft.com/office/word/2018/wordml/cex" xmlns:w16cid="http://schemas.microsoft.com/office/word/2016/wordml/cid" xmlns:w16="http://schemas.microsoft.com/office/word/2018/wordml" xmlns:w16se="http://schemas.microsoft.com/office/word/2015/wordml/symex" xmlns:wpg="http://schemas.microsoft.com/office/word/2010/wordprocessingGroup" xmlns:wpi="http://schemas.microsoft.com/office/word/2010/wordprocessingInk" xmlns:wne="http://schemas.microsoft.com/office/word/2006/wordml" xmlns:wps="http://schemas.microsoft.com/office/word/2010/wordprocessingShape" mc:Ignorable="w14 w15 w16se w16cid w16 w16cex wp14">
+  <w:p>
+    <w:pPr>
+      <w:pStyle w:val="Header"/>
+    </w:pPr>
+    <w:r>
+      <w:rPr>
+        <w:noProof/>
+      </w:rPr>
+      <w:pict w14:anchorId="114DBA99">
+        <v:shapetype id="_x0000_t75" coordsize="21600,21600" o:spt="75" o:preferrelative="t" path="m@4@5l@4@11@9@11@9@5xe" filled="f" stroked="f">
+          <v:stroke joinstyle="miter"/>
+          <v:formulas>
+            <v:f eqn="if lineDrawn pixelLineWidth 0"/>
+            <v:f eqn="sum @0 1 0"/>
+            <v:f eqn="sum 0 0 @1"/>
+            <v:f eqn="prod @2 1 2"/>
+            <v:f eqn="prod @3 21600 pixelWidth"/>
+            <v:f eqn="prod @3 21600 pixelHeight"/>
+            <v:f eqn="sum @0 0 1"/>
+            <v:f eqn="prod @6 1 2"/>
+            <v:f eqn="prod @7 21600 pixelWidth"/>
+            <v:f eqn="sum @8 21600 0"/>
+            <v:f eqn="prod @7 21600 pixelHeight"/>
+            <v:f eqn="sum @10 21600 0"/>
+          </v:formulas>
+          <v:path o:extrusionok="f" gradientshapeok="t" o:connecttype="rect"/>
+          <o:lock v:ext="edit" aspectratio="t"/>
+        </v:shapetype>
+        <v:shape id="WordPictureWatermark1722333858" o:spid="_x0000_s2050" type="#_x0000_t75" alt="" style="position:absolute;margin-left:0;margin-top:0;width:810pt;height:810pt;z-index:-251650048;mso-wrap-edited:f;mso-width-percent:0;mso-height-percent:0;mso-position-horizontal:center;mso-position-horizontal-relative:margin;mso-position-vertical:center;mso-position-vertical-relative:margin;mso-width-percent:0;mso-height-percent:0" o:allowincell="f">
+          <v:imagedata r:id="rId1" o:title="" gain="19661f" blacklevel="22938f"/>
+        </v:shape>
+      </w:pict>
+    </w:r>
+  </w:p>
+</w:hdr>
+</file>
+
+<file path=word/header3.xml><?xml version="1.0" encoding="utf-8"?>
+<w:hdr xmlns:wpc="http://schemas.microsoft.com/office/word/2010/wordprocessingCanvas" xmlns:cx="http://schemas.microsoft.com/office/drawing/2014/chartex" xmlns:cx1="http://schemas.microsoft.com/office/drawing/2015/9/8/chartex" xmlns:cx2="http://schemas.microsoft.com/office/drawing/2015/10/21/chartex" xmlns:cx3="http://schemas.microsoft.com/office/drawing/2016/5/9/chartex" xmlns:cx4="http://schemas.microsoft.com/office/drawing/2016/5/10/chartex" xmlns:cx5="http://schemas.microsoft.com/office/drawing/2016/5/11/chartex" xmlns:cx6="http://schemas.microsoft.com/office/drawing/2016/5/12/chartex" xmlns:cx7="http://schemas.microsoft.com/office/drawing/2016/5/13/chartex" xmlns:cx8="http://schemas.microsoft.com/office/drawing/2016/5/14/chartex" xmlns:mc="http://schemas.openxmlformats.org/markup-compatibility/2006" xmlns:aink="http://schemas.microsoft.com/office/drawing/2016/ink" xmlns:am3d="http://schemas.microsoft.com/office/drawing/2017/model3d" xmlns:o="urn:schemas-microsoft-com:office:office" xmlns:r="http://schemas.openxmlformats.org/officeDocument/2006/relationships" xmlns:m="http://schemas.openxmlformats.org/officeDocument/2006/math" xmlns:v="urn:schemas-microsoft-com:vml" xmlns:wp14="http://schemas.microsoft.com/office/word/2010/wordprocessingDrawing" xmlns:wp="http://schemas.openxmlformats.org/drawingml/2006/wordprocessingDrawing" xmlns:w10="urn:schemas-microsoft-com:office:word" xmlns:w="http://schemas.openxmlformats.org/wordprocessingml/2006/main" xmlns:w14="http://schemas.microsoft.com/office/word/2010/wordml" xmlns:w15="http://schemas.microsoft.com/office/word/2012/wordml" xmlns:w16cex="http://schemas.microsoft.com/office/word/2018/wordml/cex" xmlns:w16cid="http://schemas.microsoft.com/office/word/2016/wordml/cid" xmlns:w16="http://schemas.microsoft.com/office/word/2018/wordml" xmlns:w16se="http://schemas.microsoft.com/office/word/2015/wordml/symex" xmlns:wpg="http://schemas.microsoft.com/office/word/2010/wordprocessingGroup" xmlns:wpi="http://schemas.microsoft.com/office/word/2010/wordprocessingInk" xmlns:wne="http://schemas.microsoft.com/office/word/2006/wordml" xmlns:wps="http://schemas.microsoft.com/office/word/2010/wordprocessingShape" mc:Ignorable="w14 w15 w16se w16cid w16 w16cex wp14">
+  <w:p>
+    <w:pPr>
+      <w:pStyle w:val="Header"/>
+    </w:pPr>
+    <w:r>
+      <w:rPr>
+        <w:noProof/>
+      </w:rPr>
+      <w:pict w14:anchorId="7D0430F9">
+        <v:shapetype id="_x0000_t75" coordsize="21600,21600" o:spt="75" o:preferrelative="t" path="m@4@5l@4@11@9@11@9@5xe" filled="f" stroked="f">
+          <v:stroke joinstyle="miter"/>
+          <v:formulas>
+            <v:f eqn="if lineDrawn pixelLineWidth 0"/>
+            <v:f eqn="sum @0 1 0"/>
+            <v:f eqn="sum 0 0 @1"/>
+            <v:f eqn="prod @2 1 2"/>
+            <v:f eqn="prod @3 21600 pixelWidth"/>
+            <v:f eqn="prod @3 21600 pixelHeight"/>
+            <v:f eqn="sum @0 0 1"/>
+            <v:f eqn="prod @6 1 2"/>
+            <v:f eqn="prod @7 21600 pixelWidth"/>
+            <v:f eqn="sum @8 21600 0"/>
+            <v:f eqn="prod @7 21600 pixelHeight"/>
+            <v:f eqn="sum @10 21600 0"/>
+          </v:formulas>
+          <v:path o:extrusionok="f" gradientshapeok="t" o:connecttype="rect"/>
+          <o:lock v:ext="edit" aspectratio="t"/>
+        </v:shapetype>
+        <v:shape id="WordPictureWatermark1722333856" o:spid="_x0000_s2049" type="#_x0000_t75" alt="" style="position:absolute;margin-left:0;margin-top:0;width:810pt;height:810pt;z-index:-251656192;mso-wrap-edited:f;mso-width-percent:0;mso-height-percent:0;mso-position-horizontal:center;mso-position-horizontal-relative:margin;mso-position-vertical:center;mso-position-vertical-relative:margin;mso-width-percent:0;mso-height-percent:0" o:allowincell="f">
+          <v:imagedata r:id="rId1" o:title="" gain="19661f" blacklevel="22938f"/>
+        </v:shape>
+      </w:pict>
+    </w:r>
+  </w:p>
+</w:hdr>
+</file>
+
 <file path=word/numbering.xml><?xml version="1.0" encoding="utf-8"?>
 <w:numbering xmlns:wpc="http://schemas.microsoft.com/office/word/2010/wordprocessingCanvas" xmlns:cx="http://schemas.microsoft.com/office/drawing/2014/chartex" xmlns:cx1="http://schemas.microsoft.com/office/drawing/2015/9/8/chartex" xmlns:cx2="http://schemas.microsoft.com/office/drawing/2015/10/21/chartex" xmlns:cx3="http://schemas.microsoft.com/office/drawing/2016/5/9/chartex" xmlns:cx4="http://schemas.microsoft.com/office/drawing/2016/5/10/chartex" xmlns:cx5="http://schemas.microsoft.com/office/drawing/2016/5/11/chartex" xmlns:cx6="http://schemas.microsoft.com/office/drawing/2016/5/12/chartex" xmlns:cx7="http://schemas.microsoft.com/office/drawing/2016/5/13/chartex" xmlns:cx8="http://schemas.microsoft.com/office/drawing/2016/5/14/chartex" xmlns:mc="http://schemas.openxmlformats.org/markup-compatibility/2006" xmlns:aink="http://schemas.microsoft.com/office/drawing/2016/ink" xmlns:am3d="http://schemas.microsoft.com/office/drawing/2017/model3d" xmlns:o="urn:schemas-microsoft-com:office:office" xmlns:r="http://schemas.openxmlformats.org/officeDocument/2006/relationships" xmlns:m="http://schemas.openxmlformats.org/officeDocument/2006/math" xmlns:v="urn:schemas-microsoft-com:vml" xmlns:wp14="http://schemas.microsoft.com/office/word/2010/wordprocessingDrawing" xmlns:wp="http://schemas.openxmlformats.org/drawingml/2006/wordprocessingDrawing" xmlns:w10="urn:schemas-microsoft-com:office:word" xmlns:w="http://schemas.openxmlformats.org/wordprocessingml/2006/main" xmlns:w14="http://schemas.microsoft.com/office/word/2010/wordml" xmlns:w15="http://schemas.microsoft.com/office/word/2012/wordml" xmlns:w16cex="http://schemas.microsoft.com/office/word/2018/wordml/cex" xmlns:w16cid="http://schemas.microsoft.com/office/word/2016/wordml/cid" xmlns:w16="http://schemas.microsoft.com/office/word/2018/wordml" xmlns:w16se="http://schemas.microsoft.com/office/word/2015/wordml/symex" xmlns:wpg="http://schemas.microsoft.com/office/word/2010/wordprocessingGroup" xmlns:wpi="http://schemas.microsoft.com/office/word/2010/wordprocessingInk" xmlns:wne="http://schemas.microsoft.com/office/word/2006/wordml" xmlns:wps="http://schemas.microsoft.com/office/word/2010/wordprocessingShape" mc:Ignorable="w14 w15 w16se w16cid w16 w16cex wp14">
   <w:abstractNum w:abstractNumId="0" w15:restartNumberingAfterBreak="0">
+    <w:nsid w:val="2A3620F4"/>
+    <w:multiLevelType w:val="hybridMultilevel"/>
+    <w:tmpl w:val="F3E41F84"/>
+    <w:lvl w:ilvl="0" w:tplc="A2AC1FDE">
+      <w:start w:val="1"/>
+      <w:numFmt w:val="decimalZero"/>
+      <w:lvlText w:val="%1)"/>
+      <w:lvlJc w:val="left"/>
+      <w:pPr>
+        <w:ind w:left="360" w:hanging="360"/>
+      </w:pPr>
+      <w:rPr>
+        <w:rFonts w:hint="default"/>
+      </w:rPr>
+    </w:lvl>
+    <w:lvl w:ilvl="1" w:tplc="04090019" w:tentative="1">
+      <w:start w:val="1"/>
+      <w:numFmt w:val="lowerLetter"/>
+      <w:lvlText w:val="%2."/>
+      <w:lvlJc w:val="left"/>
+      <w:pPr>
+        <w:ind w:left="1080" w:hanging="360"/>
+      </w:pPr>
+    </w:lvl>
+    <w:lvl w:ilvl="2" w:tplc="0409001B" w:tentative="1">
+      <w:start w:val="1"/>
+      <w:numFmt w:val="lowerRoman"/>
+      <w:lvlText w:val="%3."/>
+      <w:lvlJc w:val="right"/>
+      <w:pPr>
+        <w:ind w:left="1800" w:hanging="180"/>
+      </w:pPr>
+    </w:lvl>
+    <w:lvl w:ilvl="3" w:tplc="0409000F" w:tentative="1">
+      <w:start w:val="1"/>
+      <w:numFmt w:val="decimal"/>
+      <w:lvlText w:val="%4."/>
+      <w:lvlJc w:val="left"/>
+      <w:pPr>
+        <w:ind w:left="2520" w:hanging="360"/>
+      </w:pPr>
+    </w:lvl>
+    <w:lvl w:ilvl="4" w:tplc="04090019" w:tentative="1">
+      <w:start w:val="1"/>
+      <w:numFmt w:val="lowerLetter"/>
+      <w:lvlText w:val="%5."/>
+      <w:lvlJc w:val="left"/>
+      <w:pPr>
+        <w:ind w:left="3240" w:hanging="360"/>
+      </w:pPr>
+    </w:lvl>
+    <w:lvl w:ilvl="5" w:tplc="0409001B" w:tentative="1">
+      <w:start w:val="1"/>
+      <w:numFmt w:val="lowerRoman"/>
+      <w:lvlText w:val="%6."/>
+      <w:lvlJc w:val="right"/>
+      <w:pPr>
+        <w:ind w:left="3960" w:hanging="180"/>
+      </w:pPr>
+    </w:lvl>
+    <w:lvl w:ilvl="6" w:tplc="0409000F" w:tentative="1">
+      <w:start w:val="1"/>
+      <w:numFmt w:val="decimal"/>
+      <w:lvlText w:val="%7."/>
+      <w:lvlJc w:val="left"/>
+      <w:pPr>
+        <w:ind w:left="4680" w:hanging="360"/>
+      </w:pPr>
+    </w:lvl>
+    <w:lvl w:ilvl="7" w:tplc="04090019" w:tentative="1">
+      <w:start w:val="1"/>
+      <w:numFmt w:val="lowerLetter"/>
+      <w:lvlText w:val="%8."/>
+      <w:lvlJc w:val="left"/>
+      <w:pPr>
+        <w:ind w:left="5400" w:hanging="360"/>
+      </w:pPr>
+    </w:lvl>
+    <w:lvl w:ilvl="8" w:tplc="0409001B" w:tentative="1">
+      <w:start w:val="1"/>
+      <w:numFmt w:val="lowerRoman"/>
+      <w:lvlText w:val="%9."/>
+      <w:lvlJc w:val="right"/>
+      <w:pPr>
+        <w:ind w:left="6120" w:hanging="180"/>
+      </w:pPr>
+    </w:lvl>
+  </w:abstractNum>
+  <w:abstractNum w:abstractNumId="1" w15:restartNumberingAfterBreak="0">
     <w:nsid w:val="75C60320"/>
     <w:multiLevelType w:val="hybridMultilevel"/>
     <w:tmpl w:val="4BD22A46"/>
@@ -243,6 +569,9 @@
     </w:lvl>
   </w:abstractNum>
   <w:num w:numId="1">
+    <w:abstractNumId w:val="1"/>
+  </w:num>
+  <w:num w:numId="2">
     <w:abstractNumId w:val="0"/>
   </w:num>
 </w:numbering>
@@ -681,6 +1010,48 @@
       <w:contextualSpacing/>
     </w:pPr>
   </w:style>
+  <w:style w:type="paragraph" w:styleId="Header">
+    <w:name w:val="header"/>
+    <w:basedOn w:val="Normal"/>
+    <w:link w:val="HeaderChar"/>
+    <w:uiPriority w:val="99"/>
+    <w:unhideWhenUsed/>
+    <w:rsid w:val="002F372B"/>
+    <w:pPr>
+      <w:tabs>
+        <w:tab w:val="center" w:pos="4680"/>
+        <w:tab w:val="right" w:pos="9360"/>
+      </w:tabs>
+    </w:pPr>
+  </w:style>
+  <w:style w:type="character" w:customStyle="1" w:styleId="HeaderChar">
+    <w:name w:val="Header Char"/>
+    <w:basedOn w:val="DefaultParagraphFont"/>
+    <w:link w:val="Header"/>
+    <w:uiPriority w:val="99"/>
+    <w:rsid w:val="002F372B"/>
+  </w:style>
+  <w:style w:type="paragraph" w:styleId="Footer">
+    <w:name w:val="footer"/>
+    <w:basedOn w:val="Normal"/>
+    <w:link w:val="FooterChar"/>
+    <w:uiPriority w:val="99"/>
+    <w:unhideWhenUsed/>
+    <w:rsid w:val="002F372B"/>
+    <w:pPr>
+      <w:tabs>
+        <w:tab w:val="center" w:pos="4680"/>
+        <w:tab w:val="right" w:pos="9360"/>
+      </w:tabs>
+    </w:pPr>
+  </w:style>
+  <w:style w:type="character" w:customStyle="1" w:styleId="FooterChar">
+    <w:name w:val="Footer Char"/>
+    <w:basedOn w:val="DefaultParagraphFont"/>
+    <w:link w:val="Footer"/>
+    <w:uiPriority w:val="99"/>
+    <w:rsid w:val="002F372B"/>
+  </w:style>
 </w:styles>
 </file>
 
@@ -977,4 +1348,16 @@
     </a:ext>
   </a:extLst>
 </a:theme>
+</file>
+
+<file path=customXml/item1.xml><?xml version="1.0" encoding="utf-8"?>
+<b:Sources xmlns:b="http://schemas.openxmlformats.org/officeDocument/2006/bibliography" xmlns="http://schemas.openxmlformats.org/officeDocument/2006/bibliography" SelectedStyle="/APASixthEditionOfficeOnline.xsl" StyleName="APA" Version="6"/>
+</file>
+
+<file path=customXml/itemProps1.xml><?xml version="1.0" encoding="utf-8"?>
+<ds:datastoreItem xmlns:ds="http://schemas.openxmlformats.org/officeDocument/2006/customXml" ds:itemID="{E9BA4A67-5234-B54D-8917-115F5762EA15}">
+  <ds:schemaRefs>
+    <ds:schemaRef ds:uri="http://schemas.openxmlformats.org/officeDocument/2006/bibliography"/>
+  </ds:schemaRefs>
+</ds:datastoreItem>
 </file>
</xml_diff>